<commit_message>
Modify the demand upload API Doc
</commit_message>
<xml_diff>
--- a/doc/预测上传部分API.docx
+++ b/doc/预测上传部分API.docx
@@ -236,7 +236,6 @@
     <w:p>
       <w:pPr>
         <w:rPr>
-          <w:rFonts w:hint="eastAsia"/>
           <w:sz w:val="28"/>
           <w:szCs w:val="28"/>
         </w:rPr>
@@ -362,7 +361,6 @@
     <w:p>
       <w:pPr>
         <w:rPr>
-          <w:rFonts w:hint="eastAsia"/>
           <w:b/>
           <w:sz w:val="32"/>
           <w:szCs w:val="28"/>
@@ -816,6 +814,7 @@
     <w:p>
       <w:pPr>
         <w:rPr>
+          <w:rFonts w:hint="eastAsia"/>
           <w:sz w:val="28"/>
           <w:szCs w:val="28"/>
         </w:rPr>
@@ -832,19 +831,214 @@
     <w:p>
       <w:pPr>
         <w:rPr>
+          <w:rFonts w:hint="eastAsia"/>
+          <w:sz w:val="28"/>
+          <w:szCs w:val="28"/>
+        </w:rPr>
+      </w:pPr>
+    </w:p>
+    <w:p>
+      <w:pPr>
+        <w:rPr>
+          <w:rFonts w:hint="eastAsia"/>
+          <w:sz w:val="28"/>
+          <w:szCs w:val="28"/>
+        </w:rPr>
+      </w:pPr>
+      <w:r>
+        <w:rPr>
+          <w:rFonts w:hint="eastAsia"/>
           <w:b/>
           <w:sz w:val="52"/>
           <w:szCs w:val="28"/>
         </w:rPr>
-      </w:pPr>
-      <w:r>
-        <w:rPr>
-          <w:rFonts w:hint="eastAsia"/>
+        <w:t xml:space="preserve">4. </w:t>
+      </w:r>
+      <w:r>
+        <w:rPr>
+          <w:rFonts w:hint="eastAsia"/>
+          <w:sz w:val="28"/>
+          <w:szCs w:val="28"/>
+        </w:rPr>
+        <w:t>ModifyDemand(demand):Boolean</w:t>
+      </w:r>
+    </w:p>
+    <w:p>
+      <w:pPr>
+        <w:rPr>
+          <w:b/>
+          <w:sz w:val="32"/>
+          <w:szCs w:val="28"/>
+        </w:rPr>
+      </w:pPr>
+      <w:r>
+        <w:rPr>
+          <w:rFonts w:hint="eastAsia"/>
+          <w:b/>
+          <w:sz w:val="32"/>
+          <w:szCs w:val="28"/>
+        </w:rPr>
+        <w:t>Desc</w:t>
+      </w:r>
+    </w:p>
+    <w:p>
+      <w:pPr>
+        <w:rPr>
+          <w:sz w:val="28"/>
+          <w:szCs w:val="28"/>
+        </w:rPr>
+      </w:pPr>
+      <w:r>
+        <w:rPr>
+          <w:rFonts w:hint="eastAsia"/>
+          <w:sz w:val="28"/>
+          <w:szCs w:val="28"/>
+        </w:rPr>
+        <w:t>修改单条预测</w:t>
+      </w:r>
+    </w:p>
+    <w:p>
+      <w:pPr>
+        <w:rPr>
+          <w:b/>
+          <w:sz w:val="32"/>
+          <w:szCs w:val="28"/>
+        </w:rPr>
+      </w:pPr>
+      <w:r>
+        <w:rPr>
+          <w:rFonts w:hint="eastAsia"/>
+          <w:b/>
+          <w:sz w:val="32"/>
+          <w:szCs w:val="28"/>
+        </w:rPr>
+        <w:t>Params</w:t>
+      </w:r>
+    </w:p>
+    <w:p>
+      <w:pPr>
+        <w:rPr>
+          <w:sz w:val="28"/>
+          <w:szCs w:val="28"/>
+        </w:rPr>
+      </w:pPr>
+      <w:r>
+        <w:rPr>
+          <w:rFonts w:hint="eastAsia"/>
+          <w:sz w:val="28"/>
+          <w:szCs w:val="28"/>
+        </w:rPr>
+        <w:t xml:space="preserve">Demand: </w:t>
+      </w:r>
+      <w:r>
+        <w:rPr>
+          <w:rFonts w:hint="eastAsia"/>
+          <w:sz w:val="28"/>
+          <w:szCs w:val="28"/>
+        </w:rPr>
+        <w:t>含有</w:t>
+      </w:r>
+      <w:r>
+        <w:rPr>
+          <w:rFonts w:hint="eastAsia"/>
+          <w:sz w:val="28"/>
+          <w:szCs w:val="28"/>
+        </w:rPr>
+        <w:t>ID</w:t>
+      </w:r>
+      <w:r>
+        <w:rPr>
+          <w:rFonts w:hint="eastAsia"/>
+          <w:sz w:val="28"/>
+          <w:szCs w:val="28"/>
+        </w:rPr>
+        <w:t>及已修正数据的</w:t>
+      </w:r>
+      <w:r>
+        <w:rPr>
+          <w:rFonts w:hint="eastAsia"/>
+          <w:sz w:val="28"/>
+          <w:szCs w:val="28"/>
+        </w:rPr>
+        <w:t>Demand</w:t>
+      </w:r>
+      <w:r>
+        <w:rPr>
+          <w:rFonts w:hint="eastAsia"/>
+          <w:sz w:val="28"/>
+          <w:szCs w:val="28"/>
+        </w:rPr>
+        <w:t>对象</w:t>
+      </w:r>
+    </w:p>
+    <w:p>
+      <w:pPr>
+        <w:rPr>
+          <w:b/>
+          <w:sz w:val="32"/>
+          <w:szCs w:val="28"/>
+        </w:rPr>
+      </w:pPr>
+      <w:r>
+        <w:rPr>
+          <w:rFonts w:hint="eastAsia"/>
+          <w:b/>
+          <w:sz w:val="32"/>
+          <w:szCs w:val="28"/>
+        </w:rPr>
+        <w:t>Return:</w:t>
+      </w:r>
+    </w:p>
+    <w:p>
+      <w:pPr>
+        <w:rPr>
+          <w:rFonts w:hint="eastAsia"/>
+          <w:sz w:val="28"/>
+          <w:szCs w:val="28"/>
+        </w:rPr>
+      </w:pPr>
+      <w:r>
+        <w:rPr>
+          <w:rFonts w:hint="eastAsia"/>
+          <w:sz w:val="28"/>
+          <w:szCs w:val="28"/>
+        </w:rPr>
+        <w:t>修改是否通过</w:t>
+      </w:r>
+    </w:p>
+    <w:p>
+      <w:pPr>
+        <w:rPr>
+          <w:sz w:val="28"/>
+          <w:szCs w:val="28"/>
+        </w:rPr>
+      </w:pPr>
+    </w:p>
+    <w:p>
+      <w:pPr>
+        <w:rPr>
           <w:b/>
           <w:sz w:val="52"/>
           <w:szCs w:val="28"/>
         </w:rPr>
-        <w:t>4.</w:t>
+      </w:pPr>
+      <w:r>
+        <w:rPr>
+          <w:rFonts w:hint="eastAsia"/>
+          <w:b/>
+          <w:sz w:val="52"/>
+          <w:szCs w:val="28"/>
+        </w:rPr>
+        <w:t>5</w:t>
+      </w:r>
+      <w:r>
+        <w:rPr>
+          <w:rFonts w:hint="eastAsia"/>
+          <w:b/>
+          <w:sz w:val="52"/>
+          <w:szCs w:val="28"/>
+        </w:rPr>
+        <w:t>.</w:t>
       </w:r>
     </w:p>
     <w:p>
@@ -923,6 +1117,7 @@
           <w:sz w:val="32"/>
           <w:szCs w:val="28"/>
         </w:rPr>
+        <w:lastRenderedPageBreak/>
         <w:t>Params</w:t>
       </w:r>
       <w:r>
@@ -1015,7 +1210,16 @@
           <w:sz w:val="52"/>
           <w:szCs w:val="28"/>
         </w:rPr>
-        <w:t>5.</w:t>
+        <w:t>6</w:t>
+      </w:r>
+      <w:r>
+        <w:rPr>
+          <w:rFonts w:hint="eastAsia"/>
+          <w:b/>
+          <w:sz w:val="52"/>
+          <w:szCs w:val="28"/>
+        </w:rPr>
+        <w:t>.</w:t>
       </w:r>
     </w:p>
     <w:p>
@@ -1133,7 +1337,6 @@
           <w:sz w:val="32"/>
           <w:szCs w:val="28"/>
         </w:rPr>
-        <w:lastRenderedPageBreak/>
         <w:t>Return</w:t>
       </w:r>
     </w:p>
@@ -1160,7 +1363,16 @@
           <w:sz w:val="52"/>
           <w:szCs w:val="28"/>
         </w:rPr>
-        <w:t>6.</w:t>
+        <w:t>7</w:t>
+      </w:r>
+      <w:r>
+        <w:rPr>
+          <w:rFonts w:hint="eastAsia"/>
+          <w:b/>
+          <w:sz w:val="52"/>
+          <w:szCs w:val="28"/>
+        </w:rPr>
+        <w:t>.</w:t>
       </w:r>
     </w:p>
     <w:p>
@@ -1190,7 +1402,6 @@
     <w:p>
       <w:pPr>
         <w:rPr>
-          <w:rFonts w:hint="eastAsia"/>
           <w:b/>
           <w:sz w:val="32"/>
           <w:szCs w:val="28"/>
@@ -1209,7 +1420,6 @@
     <w:p>
       <w:pPr>
         <w:rPr>
-          <w:rFonts w:hint="eastAsia"/>
           <w:sz w:val="28"/>
           <w:szCs w:val="28"/>
         </w:rPr>
@@ -1226,7 +1436,6 @@
     <w:p>
       <w:pPr>
         <w:rPr>
-          <w:rFonts w:hint="eastAsia"/>
           <w:b/>
           <w:sz w:val="32"/>
           <w:szCs w:val="28"/>

</xml_diff>

<commit_message>
ws:get file error,normal items apis is done,and the return can be:xml,json,html
</commit_message>
<xml_diff>
--- a/doc/预测上传部分API.docx
+++ b/doc/预测上传部分API.docx
@@ -1,6 +1,6 @@
 
 <file path=word/document.xml><?xml version="1.0" encoding="utf-8"?>
-<w:document xmlns:ve="http://schemas.openxmlformats.org/markup-compatibility/2006" xmlns:o="urn:schemas-microsoft-com:office:office" xmlns:r="http://schemas.openxmlformats.org/officeDocument/2006/relationships" xmlns:m="http://schemas.openxmlformats.org/officeDocument/2006/math" xmlns:v="urn:schemas-microsoft-com:vml" xmlns:wp="http://schemas.openxmlformats.org/drawingml/2006/wordprocessingDrawing" xmlns:w10="urn:schemas-microsoft-com:office:word" xmlns:w="http://schemas.openxmlformats.org/wordprocessingml/2006/main" xmlns:wne="http://schemas.microsoft.com/office/word/2006/wordml">
+<w:document xmlns:wpc="http://schemas.microsoft.com/office/word/2010/wordprocessingCanvas" xmlns:mc="http://schemas.openxmlformats.org/markup-compatibility/2006" xmlns:o="urn:schemas-microsoft-com:office:office" xmlns:r="http://schemas.openxmlformats.org/officeDocument/2006/relationships" xmlns:m="http://schemas.openxmlformats.org/officeDocument/2006/math" xmlns:v="urn:schemas-microsoft-com:vml" xmlns:wp14="http://schemas.microsoft.com/office/word/2010/wordprocessingDrawing" xmlns:wp="http://schemas.openxmlformats.org/drawingml/2006/wordprocessingDrawing" xmlns:w10="urn:schemas-microsoft-com:office:word" xmlns:w="http://schemas.openxmlformats.org/wordprocessingml/2006/main" xmlns:w14="http://schemas.microsoft.com/office/word/2010/wordml" xmlns:wpg="http://schemas.microsoft.com/office/word/2010/wordprocessingGroup" xmlns:wpi="http://schemas.microsoft.com/office/word/2010/wordprocessingInk" xmlns:wne="http://schemas.microsoft.com/office/word/2006/wordml" xmlns:wps="http://schemas.microsoft.com/office/word/2010/wordprocessingShape" mc:Ignorable="w14 wp14">
   <w:body>
     <w:p>
       <w:pPr>
@@ -33,8 +33,18 @@
           <w:sz w:val="72"/>
           <w:szCs w:val="28"/>
         </w:rPr>
-        <w:t>预测上传部分</w:t>
-      </w:r>
+        <w:t>预测上</w:t>
+      </w:r>
+      <w:proofErr w:type="gramStart"/>
+      <w:r>
+        <w:rPr>
+          <w:rFonts w:hint="eastAsia"/>
+          <w:sz w:val="72"/>
+          <w:szCs w:val="28"/>
+        </w:rPr>
+        <w:t>传部分</w:t>
+      </w:r>
+      <w:proofErr w:type="gramEnd"/>
       <w:r>
         <w:rPr>
           <w:rFonts w:hint="eastAsia"/>
@@ -240,21 +250,43 @@
           <w:szCs w:val="28"/>
         </w:rPr>
       </w:pPr>
-      <w:r>
-        <w:rPr>
-          <w:rFonts w:hint="eastAsia"/>
-          <w:sz w:val="28"/>
-          <w:szCs w:val="28"/>
-        </w:rPr>
-        <w:t>UploadFiles(</w:t>
-      </w:r>
-      <w:r>
-        <w:rPr>
-          <w:rFonts w:hint="eastAsia"/>
-          <w:sz w:val="28"/>
-          <w:szCs w:val="28"/>
-        </w:rPr>
-        <w:t>files:array(string)</w:t>
+      <w:proofErr w:type="spellStart"/>
+      <w:proofErr w:type="gramStart"/>
+      <w:r>
+        <w:rPr>
+          <w:rFonts w:hint="eastAsia"/>
+          <w:sz w:val="28"/>
+          <w:szCs w:val="28"/>
+        </w:rPr>
+        <w:t>UploadFiles</w:t>
+      </w:r>
+      <w:proofErr w:type="spellEnd"/>
+      <w:r>
+        <w:rPr>
+          <w:rFonts w:hint="eastAsia"/>
+          <w:sz w:val="28"/>
+          <w:szCs w:val="28"/>
+        </w:rPr>
+        <w:t>(</w:t>
+      </w:r>
+      <w:proofErr w:type="spellStart"/>
+      <w:proofErr w:type="gramEnd"/>
+      <w:r>
+        <w:rPr>
+          <w:rFonts w:hint="eastAsia"/>
+          <w:sz w:val="28"/>
+          <w:szCs w:val="28"/>
+        </w:rPr>
+        <w:t>files:array</w:t>
+      </w:r>
+      <w:proofErr w:type="spellEnd"/>
+      <w:r>
+        <w:rPr>
+          <w:rFonts w:hint="eastAsia"/>
+          <w:sz w:val="28"/>
+          <w:szCs w:val="28"/>
+        </w:rPr>
+        <w:t>(string)</w:t>
       </w:r>
       <w:r>
         <w:rPr>
@@ -270,25 +302,46 @@
           <w:sz w:val="28"/>
           <w:szCs w:val="28"/>
         </w:rPr>
-        <w:t>:BatchOverview</w:t>
-      </w:r>
-    </w:p>
-    <w:p>
-      <w:pPr>
-        <w:rPr>
-          <w:b/>
-          <w:sz w:val="32"/>
-          <w:szCs w:val="28"/>
-        </w:rPr>
-      </w:pPr>
-      <w:r>
-        <w:rPr>
-          <w:rFonts w:hint="eastAsia"/>
-          <w:b/>
-          <w:sz w:val="32"/>
-          <w:szCs w:val="28"/>
-        </w:rPr>
-        <w:t>Desc:</w:t>
+        <w:t>:</w:t>
+      </w:r>
+      <w:proofErr w:type="spellStart"/>
+      <w:r>
+        <w:rPr>
+          <w:rFonts w:hint="eastAsia"/>
+          <w:sz w:val="28"/>
+          <w:szCs w:val="28"/>
+        </w:rPr>
+        <w:t>BatchOverview</w:t>
+      </w:r>
+      <w:proofErr w:type="spellEnd"/>
+    </w:p>
+    <w:p>
+      <w:pPr>
+        <w:rPr>
+          <w:b/>
+          <w:sz w:val="32"/>
+          <w:szCs w:val="28"/>
+        </w:rPr>
+      </w:pPr>
+      <w:proofErr w:type="spellStart"/>
+      <w:r>
+        <w:rPr>
+          <w:rFonts w:hint="eastAsia"/>
+          <w:b/>
+          <w:sz w:val="32"/>
+          <w:szCs w:val="28"/>
+        </w:rPr>
+        <w:t>Desc</w:t>
+      </w:r>
+      <w:proofErr w:type="spellEnd"/>
+      <w:r>
+        <w:rPr>
+          <w:rFonts w:hint="eastAsia"/>
+          <w:b/>
+          <w:sz w:val="32"/>
+          <w:szCs w:val="28"/>
+        </w:rPr>
+        <w:t>:</w:t>
       </w:r>
     </w:p>
     <w:p>
@@ -315,6 +368,7 @@
           <w:szCs w:val="28"/>
         </w:rPr>
       </w:pPr>
+      <w:proofErr w:type="spellStart"/>
       <w:r>
         <w:rPr>
           <w:rFonts w:hint="eastAsia"/>
@@ -324,6 +378,7 @@
         </w:rPr>
         <w:t>Params</w:t>
       </w:r>
+      <w:proofErr w:type="spellEnd"/>
       <w:r>
         <w:rPr>
           <w:rFonts w:hint="eastAsia"/>
@@ -392,6 +447,7 @@
           <w:szCs w:val="28"/>
         </w:rPr>
       </w:pPr>
+      <w:proofErr w:type="spellStart"/>
       <w:r>
         <w:rPr>
           <w:rFonts w:hint="eastAsia"/>
@@ -406,15 +462,34 @@
           <w:sz w:val="28"/>
           <w:szCs w:val="28"/>
         </w:rPr>
-        <w:t xml:space="preserve">iew: </w:t>
-      </w:r>
-      <w:r>
-        <w:rPr>
-          <w:rFonts w:hint="eastAsia"/>
-          <w:sz w:val="28"/>
-          <w:szCs w:val="28"/>
-        </w:rPr>
-        <w:t>当前上传的文件总揽（文件名，文件</w:t>
+        <w:t>iew</w:t>
+      </w:r>
+      <w:proofErr w:type="spellEnd"/>
+      <w:r>
+        <w:rPr>
+          <w:rFonts w:hint="eastAsia"/>
+          <w:sz w:val="28"/>
+          <w:szCs w:val="28"/>
+        </w:rPr>
+        <w:t xml:space="preserve">: </w:t>
+      </w:r>
+      <w:proofErr w:type="gramStart"/>
+      <w:r>
+        <w:rPr>
+          <w:rFonts w:hint="eastAsia"/>
+          <w:sz w:val="28"/>
+          <w:szCs w:val="28"/>
+        </w:rPr>
+        <w:t>当前上</w:t>
+      </w:r>
+      <w:proofErr w:type="gramEnd"/>
+      <w:r>
+        <w:rPr>
+          <w:rFonts w:hint="eastAsia"/>
+          <w:sz w:val="28"/>
+          <w:szCs w:val="28"/>
+        </w:rPr>
+        <w:t>传的文件总揽（文件名，文件</w:t>
       </w:r>
       <w:r>
         <w:rPr>
@@ -469,36 +544,70 @@
     </w:p>
     <w:p>
       <w:pPr>
-        <w:rPr>
-          <w:sz w:val="28"/>
-          <w:szCs w:val="28"/>
-        </w:rPr>
-      </w:pPr>
-      <w:r>
-        <w:rPr>
-          <w:rFonts w:hint="eastAsia"/>
-          <w:sz w:val="28"/>
-          <w:szCs w:val="28"/>
-        </w:rPr>
-        <w:t>GetErrorByFileId</w:t>
-      </w:r>
-      <w:r>
-        <w:rPr>
-          <w:rFonts w:hint="eastAsia"/>
-          <w:sz w:val="28"/>
-          <w:szCs w:val="28"/>
-        </w:rPr>
-        <w:t>(fileId):Array(ErrorDemand)</w:t>
-      </w:r>
-    </w:p>
-    <w:p>
-      <w:pPr>
-        <w:rPr>
-          <w:b/>
-          <w:sz w:val="32"/>
-          <w:szCs w:val="28"/>
-        </w:rPr>
-      </w:pPr>
+        <w:ind w:firstLineChars="100" w:firstLine="280"/>
+        <w:rPr>
+          <w:sz w:val="28"/>
+          <w:szCs w:val="28"/>
+        </w:rPr>
+      </w:pPr>
+      <w:bookmarkStart w:id="0" w:name="_GoBack"/>
+      <w:bookmarkEnd w:id="0"/>
+      <w:r>
+        <w:rPr>
+          <w:rFonts w:hint="eastAsia"/>
+          <w:sz w:val="28"/>
+          <w:szCs w:val="28"/>
+        </w:rPr>
+        <w:t>(</w:t>
+      </w:r>
+      <w:proofErr w:type="spellStart"/>
+      <w:proofErr w:type="gramStart"/>
+      <w:r>
+        <w:rPr>
+          <w:rFonts w:hint="eastAsia"/>
+          <w:sz w:val="28"/>
+          <w:szCs w:val="28"/>
+        </w:rPr>
+        <w:t>fileId</w:t>
+      </w:r>
+      <w:proofErr w:type="spellEnd"/>
+      <w:proofErr w:type="gramEnd"/>
+      <w:r>
+        <w:rPr>
+          <w:rFonts w:hint="eastAsia"/>
+          <w:sz w:val="28"/>
+          <w:szCs w:val="28"/>
+        </w:rPr>
+        <w:t>):Array(</w:t>
+      </w:r>
+      <w:proofErr w:type="spellStart"/>
+      <w:r>
+        <w:rPr>
+          <w:rFonts w:hint="eastAsia"/>
+          <w:sz w:val="28"/>
+          <w:szCs w:val="28"/>
+        </w:rPr>
+        <w:t>ErrorDemand</w:t>
+      </w:r>
+      <w:proofErr w:type="spellEnd"/>
+      <w:r>
+        <w:rPr>
+          <w:rFonts w:hint="eastAsia"/>
+          <w:sz w:val="28"/>
+          <w:szCs w:val="28"/>
+        </w:rPr>
+        <w:t>)</w:t>
+      </w:r>
+    </w:p>
+    <w:p>
+      <w:pPr>
+        <w:rPr>
+          <w:b/>
+          <w:sz w:val="32"/>
+          <w:szCs w:val="28"/>
+        </w:rPr>
+      </w:pPr>
+      <w:proofErr w:type="spellStart"/>
       <w:r>
         <w:rPr>
           <w:rFonts w:hint="eastAsia"/>
@@ -508,6 +617,7 @@
         </w:rPr>
         <w:t>Desc</w:t>
       </w:r>
+      <w:proofErr w:type="spellEnd"/>
     </w:p>
     <w:p>
       <w:pPr>
@@ -549,6 +659,7 @@
           <w:szCs w:val="28"/>
         </w:rPr>
       </w:pPr>
+      <w:proofErr w:type="spellStart"/>
       <w:r>
         <w:rPr>
           <w:rFonts w:hint="eastAsia"/>
@@ -558,21 +669,32 @@
         </w:rPr>
         <w:t>Params</w:t>
       </w:r>
-    </w:p>
-    <w:p>
-      <w:pPr>
-        <w:rPr>
-          <w:sz w:val="28"/>
-          <w:szCs w:val="28"/>
-        </w:rPr>
-      </w:pPr>
-      <w:r>
-        <w:rPr>
-          <w:rFonts w:hint="eastAsia"/>
-          <w:sz w:val="28"/>
-          <w:szCs w:val="28"/>
-        </w:rPr>
-        <w:t>fileId:</w:t>
+      <w:proofErr w:type="spellEnd"/>
+    </w:p>
+    <w:p>
+      <w:pPr>
+        <w:rPr>
+          <w:sz w:val="28"/>
+          <w:szCs w:val="28"/>
+        </w:rPr>
+      </w:pPr>
+      <w:proofErr w:type="spellStart"/>
+      <w:r>
+        <w:rPr>
+          <w:rFonts w:hint="eastAsia"/>
+          <w:sz w:val="28"/>
+          <w:szCs w:val="28"/>
+        </w:rPr>
+        <w:t>fileId</w:t>
+      </w:r>
+      <w:proofErr w:type="spellEnd"/>
+      <w:r>
+        <w:rPr>
+          <w:rFonts w:hint="eastAsia"/>
+          <w:sz w:val="28"/>
+          <w:szCs w:val="28"/>
+        </w:rPr>
+        <w:t>:</w:t>
       </w:r>
       <w:r>
         <w:rPr>
@@ -622,7 +744,25 @@
           <w:sz w:val="28"/>
           <w:szCs w:val="28"/>
         </w:rPr>
-        <w:t xml:space="preserve">Array(ErrorDemand): </w:t>
+        <w:t>Array(</w:t>
+      </w:r>
+      <w:proofErr w:type="spellStart"/>
+      <w:r>
+        <w:rPr>
+          <w:rFonts w:hint="eastAsia"/>
+          <w:sz w:val="28"/>
+          <w:szCs w:val="28"/>
+        </w:rPr>
+        <w:t>ErrorDemand</w:t>
+      </w:r>
+      <w:proofErr w:type="spellEnd"/>
+      <w:r>
+        <w:rPr>
+          <w:rFonts w:hint="eastAsia"/>
+          <w:sz w:val="28"/>
+          <w:szCs w:val="28"/>
+        </w:rPr>
+        <w:t xml:space="preserve">): </w:t>
       </w:r>
       <w:r>
         <w:rPr>
@@ -667,23 +807,54 @@
           <w:szCs w:val="28"/>
         </w:rPr>
       </w:pPr>
-      <w:r>
-        <w:rPr>
-          <w:rFonts w:hint="eastAsia"/>
-          <w:sz w:val="28"/>
-          <w:szCs w:val="28"/>
-        </w:rPr>
-        <w:t>CorrectError(ErrorDemand):Boolean</w:t>
-      </w:r>
-    </w:p>
-    <w:p>
-      <w:pPr>
-        <w:rPr>
-          <w:b/>
-          <w:sz w:val="32"/>
-          <w:szCs w:val="28"/>
-        </w:rPr>
-      </w:pPr>
+      <w:proofErr w:type="spellStart"/>
+      <w:proofErr w:type="gramStart"/>
+      <w:r>
+        <w:rPr>
+          <w:rFonts w:hint="eastAsia"/>
+          <w:sz w:val="28"/>
+          <w:szCs w:val="28"/>
+        </w:rPr>
+        <w:t>CorrectError</w:t>
+      </w:r>
+      <w:proofErr w:type="spellEnd"/>
+      <w:r>
+        <w:rPr>
+          <w:rFonts w:hint="eastAsia"/>
+          <w:sz w:val="28"/>
+          <w:szCs w:val="28"/>
+        </w:rPr>
+        <w:t>(</w:t>
+      </w:r>
+      <w:proofErr w:type="spellStart"/>
+      <w:proofErr w:type="gramEnd"/>
+      <w:r>
+        <w:rPr>
+          <w:rFonts w:hint="eastAsia"/>
+          <w:sz w:val="28"/>
+          <w:szCs w:val="28"/>
+        </w:rPr>
+        <w:t>ErrorDemand</w:t>
+      </w:r>
+      <w:proofErr w:type="spellEnd"/>
+      <w:r>
+        <w:rPr>
+          <w:rFonts w:hint="eastAsia"/>
+          <w:sz w:val="28"/>
+          <w:szCs w:val="28"/>
+        </w:rPr>
+        <w:t>):Boolean</w:t>
+      </w:r>
+    </w:p>
+    <w:p>
+      <w:pPr>
+        <w:rPr>
+          <w:b/>
+          <w:sz w:val="32"/>
+          <w:szCs w:val="28"/>
+        </w:rPr>
+      </w:pPr>
+      <w:proofErr w:type="spellStart"/>
       <w:r>
         <w:rPr>
           <w:rFonts w:hint="eastAsia"/>
@@ -693,6 +864,7 @@
         </w:rPr>
         <w:t>Desc</w:t>
       </w:r>
+      <w:proofErr w:type="spellEnd"/>
     </w:p>
     <w:p>
       <w:pPr>
@@ -718,6 +890,7 @@
           <w:szCs w:val="28"/>
         </w:rPr>
       </w:pPr>
+      <w:proofErr w:type="spellStart"/>
       <w:r>
         <w:rPr>
           <w:rFonts w:hint="eastAsia"/>
@@ -727,21 +900,32 @@
         </w:rPr>
         <w:t>Params</w:t>
       </w:r>
-    </w:p>
-    <w:p>
-      <w:pPr>
-        <w:rPr>
-          <w:sz w:val="28"/>
-          <w:szCs w:val="28"/>
-        </w:rPr>
-      </w:pPr>
-      <w:r>
-        <w:rPr>
-          <w:rFonts w:hint="eastAsia"/>
-          <w:sz w:val="28"/>
-          <w:szCs w:val="28"/>
-        </w:rPr>
-        <w:t xml:space="preserve">ErrorDemand: </w:t>
+      <w:proofErr w:type="spellEnd"/>
+    </w:p>
+    <w:p>
+      <w:pPr>
+        <w:rPr>
+          <w:sz w:val="28"/>
+          <w:szCs w:val="28"/>
+        </w:rPr>
+      </w:pPr>
+      <w:proofErr w:type="spellStart"/>
+      <w:r>
+        <w:rPr>
+          <w:rFonts w:hint="eastAsia"/>
+          <w:sz w:val="28"/>
+          <w:szCs w:val="28"/>
+        </w:rPr>
+        <w:t>ErrorDemand</w:t>
+      </w:r>
+      <w:proofErr w:type="spellEnd"/>
+      <w:r>
+        <w:rPr>
+          <w:rFonts w:hint="eastAsia"/>
+          <w:sz w:val="28"/>
+          <w:szCs w:val="28"/>
+        </w:rPr>
+        <w:t xml:space="preserve">: </w:t>
       </w:r>
       <w:r>
         <w:rPr>
@@ -814,7 +998,6 @@
     <w:p>
       <w:pPr>
         <w:rPr>
-          <w:rFonts w:hint="eastAsia"/>
           <w:sz w:val="28"/>
           <w:szCs w:val="28"/>
         </w:rPr>
@@ -831,16 +1014,14 @@
     <w:p>
       <w:pPr>
         <w:rPr>
-          <w:rFonts w:hint="eastAsia"/>
-          <w:sz w:val="28"/>
-          <w:szCs w:val="28"/>
-        </w:rPr>
-      </w:pPr>
-    </w:p>
-    <w:p>
-      <w:pPr>
-        <w:rPr>
-          <w:rFonts w:hint="eastAsia"/>
+          <w:sz w:val="28"/>
+          <w:szCs w:val="28"/>
+        </w:rPr>
+      </w:pPr>
+    </w:p>
+    <w:p>
+      <w:pPr>
+        <w:rPr>
           <w:sz w:val="28"/>
           <w:szCs w:val="28"/>
         </w:rPr>
@@ -854,23 +1035,44 @@
         </w:rPr>
         <w:t xml:space="preserve">4. </w:t>
       </w:r>
-      <w:r>
-        <w:rPr>
-          <w:rFonts w:hint="eastAsia"/>
-          <w:sz w:val="28"/>
-          <w:szCs w:val="28"/>
-        </w:rPr>
-        <w:t>ModifyDemand(demand):Boolean</w:t>
-      </w:r>
-    </w:p>
-    <w:p>
-      <w:pPr>
-        <w:rPr>
-          <w:b/>
-          <w:sz w:val="32"/>
-          <w:szCs w:val="28"/>
-        </w:rPr>
-      </w:pPr>
+      <w:proofErr w:type="spellStart"/>
+      <w:proofErr w:type="gramStart"/>
+      <w:r>
+        <w:rPr>
+          <w:rFonts w:hint="eastAsia"/>
+          <w:sz w:val="28"/>
+          <w:szCs w:val="28"/>
+        </w:rPr>
+        <w:t>ModifyDemand</w:t>
+      </w:r>
+      <w:proofErr w:type="spellEnd"/>
+      <w:r>
+        <w:rPr>
+          <w:rFonts w:hint="eastAsia"/>
+          <w:sz w:val="28"/>
+          <w:szCs w:val="28"/>
+        </w:rPr>
+        <w:t>(</w:t>
+      </w:r>
+      <w:proofErr w:type="gramEnd"/>
+      <w:r>
+        <w:rPr>
+          <w:rFonts w:hint="eastAsia"/>
+          <w:sz w:val="28"/>
+          <w:szCs w:val="28"/>
+        </w:rPr>
+        <w:t>demand):Boolean</w:t>
+      </w:r>
+    </w:p>
+    <w:p>
+      <w:pPr>
+        <w:rPr>
+          <w:b/>
+          <w:sz w:val="32"/>
+          <w:szCs w:val="28"/>
+        </w:rPr>
+      </w:pPr>
+      <w:proofErr w:type="spellStart"/>
       <w:r>
         <w:rPr>
           <w:rFonts w:hint="eastAsia"/>
@@ -880,6 +1082,7 @@
         </w:rPr>
         <w:t>Desc</w:t>
       </w:r>
+      <w:proofErr w:type="spellEnd"/>
     </w:p>
     <w:p>
       <w:pPr>
@@ -905,6 +1108,7 @@
           <w:szCs w:val="28"/>
         </w:rPr>
       </w:pPr>
+      <w:proofErr w:type="spellStart"/>
       <w:r>
         <w:rPr>
           <w:rFonts w:hint="eastAsia"/>
@@ -914,6 +1118,7 @@
         </w:rPr>
         <w:t>Params</w:t>
       </w:r>
+      <w:proofErr w:type="spellEnd"/>
     </w:p>
     <w:p>
       <w:pPr>
@@ -992,7 +1197,6 @@
     <w:p>
       <w:pPr>
         <w:rPr>
-          <w:rFonts w:hint="eastAsia"/>
           <w:sz w:val="28"/>
           <w:szCs w:val="28"/>
         </w:rPr>
@@ -1048,6 +1252,8 @@
           <w:szCs w:val="28"/>
         </w:rPr>
       </w:pPr>
+      <w:proofErr w:type="spellStart"/>
+      <w:proofErr w:type="gramStart"/>
       <w:r>
         <w:rPr>
           <w:rFonts w:hint="eastAsia"/>
@@ -1056,23 +1262,62 @@
         </w:rPr>
         <w:t>GetPreviewByFileId</w:t>
       </w:r>
-      <w:r>
-        <w:rPr>
-          <w:rFonts w:hint="eastAsia"/>
-          <w:sz w:val="28"/>
-          <w:szCs w:val="28"/>
-        </w:rPr>
-        <w:t>(fileId:string): SortedArray(demand)</w:t>
-      </w:r>
-    </w:p>
-    <w:p>
-      <w:pPr>
-        <w:rPr>
-          <w:b/>
-          <w:sz w:val="32"/>
-          <w:szCs w:val="28"/>
-        </w:rPr>
-      </w:pPr>
+      <w:proofErr w:type="spellEnd"/>
+      <w:r>
+        <w:rPr>
+          <w:rFonts w:hint="eastAsia"/>
+          <w:sz w:val="28"/>
+          <w:szCs w:val="28"/>
+        </w:rPr>
+        <w:t>(</w:t>
+      </w:r>
+      <w:proofErr w:type="spellStart"/>
+      <w:proofErr w:type="gramEnd"/>
+      <w:r>
+        <w:rPr>
+          <w:rFonts w:hint="eastAsia"/>
+          <w:sz w:val="28"/>
+          <w:szCs w:val="28"/>
+        </w:rPr>
+        <w:t>fileId:string</w:t>
+      </w:r>
+      <w:proofErr w:type="spellEnd"/>
+      <w:r>
+        <w:rPr>
+          <w:rFonts w:hint="eastAsia"/>
+          <w:sz w:val="28"/>
+          <w:szCs w:val="28"/>
+        </w:rPr>
+        <w:t xml:space="preserve">): </w:t>
+      </w:r>
+      <w:proofErr w:type="spellStart"/>
+      <w:r>
+        <w:rPr>
+          <w:rFonts w:hint="eastAsia"/>
+          <w:sz w:val="28"/>
+          <w:szCs w:val="28"/>
+        </w:rPr>
+        <w:t>SortedArray</w:t>
+      </w:r>
+      <w:proofErr w:type="spellEnd"/>
+      <w:r>
+        <w:rPr>
+          <w:rFonts w:hint="eastAsia"/>
+          <w:sz w:val="28"/>
+          <w:szCs w:val="28"/>
+        </w:rPr>
+        <w:t>(demand)</w:t>
+      </w:r>
+    </w:p>
+    <w:p>
+      <w:pPr>
+        <w:rPr>
+          <w:b/>
+          <w:sz w:val="32"/>
+          <w:szCs w:val="28"/>
+        </w:rPr>
+      </w:pPr>
+      <w:proofErr w:type="spellStart"/>
       <w:r>
         <w:rPr>
           <w:rFonts w:hint="eastAsia"/>
@@ -1082,6 +1327,7 @@
         </w:rPr>
         <w:t>Desc</w:t>
       </w:r>
+      <w:proofErr w:type="spellEnd"/>
     </w:p>
     <w:p>
       <w:pPr>
@@ -1110,6 +1356,7 @@
           <w:szCs w:val="28"/>
         </w:rPr>
       </w:pPr>
+      <w:proofErr w:type="spellStart"/>
       <w:r>
         <w:rPr>
           <w:rFonts w:hint="eastAsia"/>
@@ -1120,6 +1367,7 @@
         <w:lastRenderedPageBreak/>
         <w:t>Params</w:t>
       </w:r>
+      <w:proofErr w:type="spellEnd"/>
       <w:r>
         <w:rPr>
           <w:b/>
@@ -1136,13 +1384,23 @@
           <w:szCs w:val="28"/>
         </w:rPr>
       </w:pPr>
-      <w:r>
-        <w:rPr>
-          <w:rFonts w:hint="eastAsia"/>
-          <w:sz w:val="28"/>
-          <w:szCs w:val="28"/>
-        </w:rPr>
-        <w:t xml:space="preserve">fileId: </w:t>
+      <w:proofErr w:type="spellStart"/>
+      <w:r>
+        <w:rPr>
+          <w:rFonts w:hint="eastAsia"/>
+          <w:sz w:val="28"/>
+          <w:szCs w:val="28"/>
+        </w:rPr>
+        <w:t>fileId</w:t>
+      </w:r>
+      <w:proofErr w:type="spellEnd"/>
+      <w:r>
+        <w:rPr>
+          <w:rFonts w:hint="eastAsia"/>
+          <w:sz w:val="28"/>
+          <w:szCs w:val="28"/>
+        </w:rPr>
+        <w:t xml:space="preserve">: </w:t>
       </w:r>
       <w:r>
         <w:rPr>
@@ -1229,6 +1487,8 @@
           <w:szCs w:val="28"/>
         </w:rPr>
       </w:pPr>
+      <w:proofErr w:type="spellStart"/>
+      <w:proofErr w:type="gramStart"/>
       <w:r>
         <w:rPr>
           <w:rFonts w:hint="eastAsia"/>
@@ -1245,6 +1505,7 @@
         </w:rPr>
         <w:t>load</w:t>
       </w:r>
+      <w:proofErr w:type="spellEnd"/>
       <w:r>
         <w:rPr>
           <w:rFonts w:hint="eastAsia"/>
@@ -1253,15 +1514,17 @@
         </w:rPr>
         <w:t>()</w:t>
       </w:r>
-    </w:p>
-    <w:p>
-      <w:pPr>
-        <w:rPr>
-          <w:b/>
-          <w:sz w:val="32"/>
-          <w:szCs w:val="28"/>
-        </w:rPr>
-      </w:pPr>
+      <w:proofErr w:type="gramEnd"/>
+    </w:p>
+    <w:p>
+      <w:pPr>
+        <w:rPr>
+          <w:b/>
+          <w:sz w:val="32"/>
+          <w:szCs w:val="28"/>
+        </w:rPr>
+      </w:pPr>
+      <w:proofErr w:type="spellStart"/>
       <w:r>
         <w:rPr>
           <w:rFonts w:hint="eastAsia"/>
@@ -1271,6 +1534,7 @@
         </w:rPr>
         <w:t>Desc</w:t>
       </w:r>
+      <w:proofErr w:type="spellEnd"/>
     </w:p>
     <w:p>
       <w:pPr>
@@ -1312,6 +1576,7 @@
           <w:szCs w:val="28"/>
         </w:rPr>
       </w:pPr>
+      <w:proofErr w:type="spellStart"/>
       <w:r>
         <w:rPr>
           <w:rFonts w:hint="eastAsia"/>
@@ -1321,6 +1586,7 @@
         </w:rPr>
         <w:t>Params</w:t>
       </w:r>
+      <w:proofErr w:type="spellEnd"/>
     </w:p>
     <w:p>
       <w:pPr>
@@ -1382,6 +1648,8 @@
           <w:szCs w:val="28"/>
         </w:rPr>
       </w:pPr>
+      <w:proofErr w:type="spellStart"/>
+      <w:proofErr w:type="gramStart"/>
       <w:r>
         <w:rPr>
           <w:rFonts w:hint="eastAsia"/>
@@ -1390,6 +1658,7 @@
         </w:rPr>
         <w:t>ReleaseUpload</w:t>
       </w:r>
+      <w:proofErr w:type="spellEnd"/>
       <w:r>
         <w:rPr>
           <w:rFonts w:hint="eastAsia"/>
@@ -1398,15 +1667,17 @@
         </w:rPr>
         <w:t>()</w:t>
       </w:r>
-    </w:p>
-    <w:p>
-      <w:pPr>
-        <w:rPr>
-          <w:b/>
-          <w:sz w:val="32"/>
-          <w:szCs w:val="28"/>
-        </w:rPr>
-      </w:pPr>
+      <w:proofErr w:type="gramEnd"/>
+    </w:p>
+    <w:p>
+      <w:pPr>
+        <w:rPr>
+          <w:b/>
+          <w:sz w:val="32"/>
+          <w:szCs w:val="28"/>
+        </w:rPr>
+      </w:pPr>
+      <w:proofErr w:type="spellStart"/>
       <w:r>
         <w:rPr>
           <w:rFonts w:hint="eastAsia"/>
@@ -1416,6 +1687,7 @@
         </w:rPr>
         <w:t>Desc</w:t>
       </w:r>
+      <w:proofErr w:type="spellEnd"/>
     </w:p>
     <w:p>
       <w:pPr>
@@ -1441,6 +1713,7 @@
           <w:szCs w:val="28"/>
         </w:rPr>
       </w:pPr>
+      <w:proofErr w:type="spellStart"/>
       <w:r>
         <w:rPr>
           <w:rFonts w:hint="eastAsia"/>
@@ -1450,6 +1723,7 @@
         </w:rPr>
         <w:t>Params</w:t>
       </w:r>
+      <w:proofErr w:type="spellEnd"/>
     </w:p>
     <w:p>
       <w:pPr>
@@ -1508,15 +1782,15 @@
 </file>
 
 <file path=word/endnotes.xml><?xml version="1.0" encoding="utf-8"?>
-<w:endnotes xmlns:ve="http://schemas.openxmlformats.org/markup-compatibility/2006" xmlns:o="urn:schemas-microsoft-com:office:office" xmlns:r="http://schemas.openxmlformats.org/officeDocument/2006/relationships" xmlns:m="http://schemas.openxmlformats.org/officeDocument/2006/math" xmlns:v="urn:schemas-microsoft-com:vml" xmlns:wp="http://schemas.openxmlformats.org/drawingml/2006/wordprocessingDrawing" xmlns:w10="urn:schemas-microsoft-com:office:word" xmlns:w="http://schemas.openxmlformats.org/wordprocessingml/2006/main" xmlns:wne="http://schemas.microsoft.com/office/word/2006/wordml">
-  <w:endnote w:type="separator" w:id="0">
+<w:endnotes xmlns:wpc="http://schemas.microsoft.com/office/word/2010/wordprocessingCanvas" xmlns:mc="http://schemas.openxmlformats.org/markup-compatibility/2006" xmlns:o="urn:schemas-microsoft-com:office:office" xmlns:r="http://schemas.openxmlformats.org/officeDocument/2006/relationships" xmlns:m="http://schemas.openxmlformats.org/officeDocument/2006/math" xmlns:v="urn:schemas-microsoft-com:vml" xmlns:wp14="http://schemas.microsoft.com/office/word/2010/wordprocessingDrawing" xmlns:wp="http://schemas.openxmlformats.org/drawingml/2006/wordprocessingDrawing" xmlns:w10="urn:schemas-microsoft-com:office:word" xmlns:w="http://schemas.openxmlformats.org/wordprocessingml/2006/main" xmlns:w14="http://schemas.microsoft.com/office/word/2010/wordml" xmlns:wpg="http://schemas.microsoft.com/office/word/2010/wordprocessingGroup" xmlns:wpi="http://schemas.microsoft.com/office/word/2010/wordprocessingInk" xmlns:wne="http://schemas.microsoft.com/office/word/2006/wordml" xmlns:wps="http://schemas.microsoft.com/office/word/2010/wordprocessingShape" mc:Ignorable="w14 wp14">
+  <w:endnote w:type="separator" w:id="-1">
     <w:p>
       <w:r>
         <w:separator/>
       </w:r>
     </w:p>
   </w:endnote>
-  <w:endnote w:type="continuationSeparator" w:id="1">
+  <w:endnote w:type="continuationSeparator" w:id="0">
     <w:p>
       <w:r>
         <w:continuationSeparator/>
@@ -1527,15 +1801,15 @@
 </file>
 
 <file path=word/footnotes.xml><?xml version="1.0" encoding="utf-8"?>
-<w:footnotes xmlns:ve="http://schemas.openxmlformats.org/markup-compatibility/2006" xmlns:o="urn:schemas-microsoft-com:office:office" xmlns:r="http://schemas.openxmlformats.org/officeDocument/2006/relationships" xmlns:m="http://schemas.openxmlformats.org/officeDocument/2006/math" xmlns:v="urn:schemas-microsoft-com:vml" xmlns:wp="http://schemas.openxmlformats.org/drawingml/2006/wordprocessingDrawing" xmlns:w10="urn:schemas-microsoft-com:office:word" xmlns:w="http://schemas.openxmlformats.org/wordprocessingml/2006/main" xmlns:wne="http://schemas.microsoft.com/office/word/2006/wordml">
-  <w:footnote w:type="separator" w:id="0">
+<w:footnotes xmlns:wpc="http://schemas.microsoft.com/office/word/2010/wordprocessingCanvas" xmlns:mc="http://schemas.openxmlformats.org/markup-compatibility/2006" xmlns:o="urn:schemas-microsoft-com:office:office" xmlns:r="http://schemas.openxmlformats.org/officeDocument/2006/relationships" xmlns:m="http://schemas.openxmlformats.org/officeDocument/2006/math" xmlns:v="urn:schemas-microsoft-com:vml" xmlns:wp14="http://schemas.microsoft.com/office/word/2010/wordprocessingDrawing" xmlns:wp="http://schemas.openxmlformats.org/drawingml/2006/wordprocessingDrawing" xmlns:w10="urn:schemas-microsoft-com:office:word" xmlns:w="http://schemas.openxmlformats.org/wordprocessingml/2006/main" xmlns:w14="http://schemas.microsoft.com/office/word/2010/wordml" xmlns:wpg="http://schemas.microsoft.com/office/word/2010/wordprocessingGroup" xmlns:wpi="http://schemas.microsoft.com/office/word/2010/wordprocessingInk" xmlns:wne="http://schemas.microsoft.com/office/word/2006/wordml" xmlns:wps="http://schemas.microsoft.com/office/word/2010/wordprocessingShape" mc:Ignorable="w14 wp14">
+  <w:footnote w:type="separator" w:id="-1">
     <w:p>
       <w:r>
         <w:separator/>
       </w:r>
     </w:p>
   </w:footnote>
-  <w:footnote w:type="continuationSeparator" w:id="1">
+  <w:footnote w:type="continuationSeparator" w:id="0">
     <w:p>
       <w:r>
         <w:continuationSeparator/>
@@ -1546,7 +1820,7 @@
 </file>
 
 <file path=word/styles.xml><?xml version="1.0" encoding="utf-8"?>
-<w:styles xmlns:r="http://schemas.openxmlformats.org/officeDocument/2006/relationships" xmlns:w="http://schemas.openxmlformats.org/wordprocessingml/2006/main">
+<w:styles xmlns:mc="http://schemas.openxmlformats.org/markup-compatibility/2006" xmlns:r="http://schemas.openxmlformats.org/officeDocument/2006/relationships" xmlns:w="http://schemas.openxmlformats.org/wordprocessingml/2006/main" xmlns:w14="http://schemas.microsoft.com/office/word/2010/wordml" mc:Ignorable="w14">
   <w:docDefaults>
     <w:rPrDefault>
       <w:rPr>
@@ -1718,7 +1992,6 @@
     <w:uiPriority w:val="99"/>
     <w:semiHidden/>
     <w:unhideWhenUsed/>
-    <w:qFormat/>
     <w:tblPr>
       <w:tblInd w:w="0" w:type="dxa"/>
       <w:tblCellMar>
@@ -1803,6 +2076,197 @@
       <w:sz w:val="18"/>
       <w:szCs w:val="18"/>
     </w:rPr>
+  </w:style>
+</w:styles>
+</file>
+
+<file path=word/stylesWithEffects.xml><?xml version="1.0" encoding="utf-8"?>
+<w:styles xmlns:wpc="http://schemas.microsoft.com/office/word/2010/wordprocessingCanvas" xmlns:mc="http://schemas.openxmlformats.org/markup-compatibility/2006" xmlns:o="urn:schemas-microsoft-com:office:office" xmlns:r="http://schemas.openxmlformats.org/officeDocument/2006/relationships" xmlns:m="http://schemas.openxmlformats.org/officeDocument/2006/math" xmlns:v="urn:schemas-microsoft-com:vml" xmlns:wp14="http://schemas.microsoft.com/office/word/2010/wordprocessingDrawing" xmlns:wp="http://schemas.openxmlformats.org/drawingml/2006/wordprocessingDrawing" xmlns:w10="urn:schemas-microsoft-com:office:word" xmlns:w="http://schemas.openxmlformats.org/wordprocessingml/2006/main" xmlns:w14="http://schemas.microsoft.com/office/word/2010/wordml" xmlns:wpg="http://schemas.microsoft.com/office/word/2010/wordprocessingGroup" xmlns:wpi="http://schemas.microsoft.com/office/word/2010/wordprocessingInk" xmlns:wne="http://schemas.microsoft.com/office/word/2006/wordml" xmlns:wps="http://schemas.microsoft.com/office/word/2010/wordprocessingShape" mc:Ignorable="w14 wp14">
+  <w:docDefaults>
+    <w:rPrDefault>
+      <w:rPr>
+        <w:rFonts w:asciiTheme="minorHAnsi" w:eastAsiaTheme="minorEastAsia" w:hAnsiTheme="minorHAnsi" w:cstheme="minorBidi"/>
+        <w:kern w:val="2"/>
+        <w:sz w:val="21"/>
+        <w:szCs w:val="22"/>
+        <w:lang w:val="en-US" w:eastAsia="zh-CN" w:bidi="ar-SA"/>
+      </w:rPr>
+    </w:rPrDefault>
+    <w:pPrDefault/>
+  </w:docDefaults>
+  <w:latentStyles w:defLockedState="0" w:defUIPriority="99" w:defSemiHidden="1" w:defUnhideWhenUsed="1" w:defQFormat="0" w:count="267">
+    <w:lsdException w:name="Normal" w:semiHidden="0" w:uiPriority="0" w:unhideWhenUsed="0" w:qFormat="1"/>
+    <w:lsdException w:name="heading 1" w:semiHidden="0" w:uiPriority="9" w:unhideWhenUsed="0" w:qFormat="1"/>
+    <w:lsdException w:name="heading 2" w:uiPriority="9" w:qFormat="1"/>
+    <w:lsdException w:name="heading 3" w:uiPriority="9" w:qFormat="1"/>
+    <w:lsdException w:name="heading 4" w:uiPriority="9" w:qFormat="1"/>
+    <w:lsdException w:name="heading 5" w:uiPriority="9" w:qFormat="1"/>
+    <w:lsdException w:name="heading 6" w:uiPriority="9" w:qFormat="1"/>
+    <w:lsdException w:name="heading 7" w:uiPriority="9" w:qFormat="1"/>
+    <w:lsdException w:name="heading 8" w:uiPriority="9" w:qFormat="1"/>
+    <w:lsdException w:name="heading 9" w:uiPriority="9" w:qFormat="1"/>
+    <w:lsdException w:name="toc 1" w:uiPriority="39"/>
+    <w:lsdException w:name="toc 2" w:uiPriority="39"/>
+    <w:lsdException w:name="toc 3" w:uiPriority="39"/>
+    <w:lsdException w:name="toc 4" w:uiPriority="39"/>
+    <w:lsdException w:name="toc 5" w:uiPriority="39"/>
+    <w:lsdException w:name="toc 6" w:uiPriority="39"/>
+    <w:lsdException w:name="toc 7" w:uiPriority="39"/>
+    <w:lsdException w:name="toc 8" w:uiPriority="39"/>
+    <w:lsdException w:name="toc 9" w:uiPriority="39"/>
+    <w:lsdException w:name="caption" w:uiPriority="35" w:qFormat="1"/>
+    <w:lsdException w:name="Title" w:semiHidden="0" w:uiPriority="10" w:unhideWhenUsed="0" w:qFormat="1"/>
+    <w:lsdException w:name="Default Paragraph Font" w:uiPriority="1"/>
+    <w:lsdException w:name="Subtitle" w:semiHidden="0" w:uiPriority="11" w:unhideWhenUsed="0" w:qFormat="1"/>
+    <w:lsdException w:name="Strong" w:semiHidden="0" w:uiPriority="22" w:unhideWhenUsed="0" w:qFormat="1"/>
+    <w:lsdException w:name="Emphasis" w:semiHidden="0" w:uiPriority="20" w:unhideWhenUsed="0" w:qFormat="1"/>
+    <w:lsdException w:name="Table Grid" w:semiHidden="0" w:uiPriority="59" w:unhideWhenUsed="0"/>
+    <w:lsdException w:name="Placeholder Text" w:unhideWhenUsed="0"/>
+    <w:lsdException w:name="No Spacing" w:semiHidden="0" w:uiPriority="1" w:unhideWhenUsed="0" w:qFormat="1"/>
+    <w:lsdException w:name="Light Shading" w:semiHidden="0" w:uiPriority="60" w:unhideWhenUsed="0"/>
+    <w:lsdException w:name="Light List" w:semiHidden="0" w:uiPriority="61" w:unhideWhenUsed="0"/>
+    <w:lsdException w:name="Light Grid" w:semiHidden="0" w:uiPriority="62" w:unhideWhenUsed="0"/>
+    <w:lsdException w:name="Medium Shading 1" w:semiHidden="0" w:uiPriority="63" w:unhideWhenUsed="0"/>
+    <w:lsdException w:name="Medium Shading 2" w:semiHidden="0" w:uiPriority="64" w:unhideWhenUsed="0"/>
+    <w:lsdException w:name="Medium List 1" w:semiHidden="0" w:uiPriority="65" w:unhideWhenUsed="0"/>
+    <w:lsdException w:name="Medium List 2" w:semiHidden="0" w:uiPriority="66" w:unhideWhenUsed="0"/>
+    <w:lsdException w:name="Medium Grid 1" w:semiHidden="0" w:uiPriority="67" w:unhideWhenUsed="0"/>
+    <w:lsdException w:name="Medium Grid 2" w:semiHidden="0" w:uiPriority="68" w:unhideWhenUsed="0"/>
+    <w:lsdException w:name="Medium Grid 3" w:semiHidden="0" w:uiPriority="69" w:unhideWhenUsed="0"/>
+    <w:lsdException w:name="Dark List" w:semiHidden="0" w:uiPriority="70" w:unhideWhenUsed="0"/>
+    <w:lsdException w:name="Colorful Shading" w:semiHidden="0" w:uiPriority="71" w:unhideWhenUsed="0"/>
+    <w:lsdException w:name="Colorful List" w:semiHidden="0" w:uiPriority="72" w:unhideWhenUsed="0"/>
+    <w:lsdException w:name="Colorful Grid" w:semiHidden="0" w:uiPriority="73" w:unhideWhenUsed="0"/>
+    <w:lsdException w:name="Light Shading Accent 1" w:semiHidden="0" w:uiPriority="60" w:unhideWhenUsed="0"/>
+    <w:lsdException w:name="Light List Accent 1" w:semiHidden="0" w:uiPriority="61" w:unhideWhenUsed="0"/>
+    <w:lsdException w:name="Light Grid Accent 1" w:semiHidden="0" w:uiPriority="62" w:unhideWhenUsed="0"/>
+    <w:lsdException w:name="Medium Shading 1 Accent 1" w:semiHidden="0" w:uiPriority="63" w:unhideWhenUsed="0"/>
+    <w:lsdException w:name="Medium Shading 2 Accent 1" w:semiHidden="0" w:uiPriority="64" w:unhideWhenUsed="0"/>
+    <w:lsdException w:name="Medium List 1 Accent 1" w:semiHidden="0" w:uiPriority="65" w:unhideWhenUsed="0"/>
+    <w:lsdException w:name="Revision" w:unhideWhenUsed="0"/>
+    <w:lsdException w:name="List Paragraph" w:semiHidden="0" w:uiPriority="34" w:unhideWhenUsed="0" w:qFormat="1"/>
+    <w:lsdException w:name="Quote" w:semiHidden="0" w:uiPriority="29" w:unhideWhenUsed="0" w:qFormat="1"/>
+    <w:lsdException w:name="Intense Quote" w:semiHidden="0" w:uiPriority="30" w:unhideWhenUsed="0" w:qFormat="1"/>
+    <w:lsdException w:name="Medium List 2 Accent 1" w:semiHidden="0" w:uiPriority="66" w:unhideWhenUsed="0"/>
+    <w:lsdException w:name="Medium Grid 1 Accent 1" w:semiHidden="0" w:uiPriority="67" w:unhideWhenUsed="0"/>
+    <w:lsdException w:name="Medium Grid 2 Accent 1" w:semiHidden="0" w:uiPriority="68" w:unhideWhenUsed="0"/>
+    <w:lsdException w:name="Medium Grid 3 Accent 1" w:semiHidden="0" w:uiPriority="69" w:unhideWhenUsed="0"/>
+    <w:lsdException w:name="Dark List Accent 1" w:semiHidden="0" w:uiPriority="70" w:unhideWhenUsed="0"/>
+    <w:lsdException w:name="Colorful Shading Accent 1" w:semiHidden="0" w:uiPriority="71" w:unhideWhenUsed="0"/>
+    <w:lsdException w:name="Colorful List Accent 1" w:semiHidden="0" w:uiPriority="72" w:unhideWhenUsed="0"/>
+    <w:lsdException w:name="Colorful Grid Accent 1" w:semiHidden="0" w:uiPriority="73" w:unhideWhenUsed="0"/>
+    <w:lsdException w:name="Light Shading Accent 2" w:semiHidden="0" w:uiPriority="60" w:unhideWhenUsed="0"/>
+    <w:lsdException w:name="Light List Accent 2" w:semiHidden="0" w:uiPriority="61" w:unhideWhenUsed="0"/>
+    <w:lsdException w:name="Light Grid Accent 2" w:semiHidden="0" w:uiPriority="62" w:unhideWhenUsed="0"/>
+    <w:lsdException w:name="Medium Shading 1 Accent 2" w:semiHidden="0" w:uiPriority="63" w:unhideWhenUsed="0"/>
+    <w:lsdException w:name="Medium Shading 2 Accent 2" w:semiHidden="0" w:uiPriority="64" w:unhideWhenUsed="0"/>
+    <w:lsdException w:name="Medium List 1 Accent 2" w:semiHidden="0" w:uiPriority="65" w:unhideWhenUsed="0"/>
+    <w:lsdException w:name="Medium List 2 Accent 2" w:semiHidden="0" w:uiPriority="66" w:unhideWhenUsed="0"/>
+    <w:lsdException w:name="Medium Grid 1 Accent 2" w:semiHidden="0" w:uiPriority="67" w:unhideWhenUsed="0"/>
+    <w:lsdException w:name="Medium Grid 2 Accent 2" w:semiHidden="0" w:uiPriority="68" w:unhideWhenUsed="0"/>
+    <w:lsdException w:name="Medium Grid 3 Accent 2" w:semiHidden="0" w:uiPriority="69" w:unhideWhenUsed="0"/>
+    <w:lsdException w:name="Dark List Accent 2" w:semiHidden="0" w:uiPriority="70" w:unhideWhenUsed="0"/>
+    <w:lsdException w:name="Colorful Shading Accent 2" w:semiHidden="0" w:uiPriority="71" w:unhideWhenUsed="0"/>
+    <w:lsdException w:name="Colorful List Accent 2" w:semiHidden="0" w:uiPriority="72" w:unhideWhenUsed="0"/>
+    <w:lsdException w:name="Colorful Grid Accent 2" w:semiHidden="0" w:uiPriority="73" w:unhideWhenUsed="0"/>
+    <w:lsdException w:name="Light Shading Accent 3" w:semiHidden="0" w:uiPriority="60" w:unhideWhenUsed="0"/>
+    <w:lsdException w:name="Light List Accent 3" w:semiHidden="0" w:uiPriority="61" w:unhideWhenUsed="0"/>
+    <w:lsdException w:name="Light Grid Accent 3" w:semiHidden="0" w:uiPriority="62" w:unhideWhenUsed="0"/>
+    <w:lsdException w:name="Medium Shading 1 Accent 3" w:semiHidden="0" w:uiPriority="63" w:unhideWhenUsed="0"/>
+    <w:lsdException w:name="Medium Shading 2 Accent 3" w:semiHidden="0" w:uiPriority="64" w:unhideWhenUsed="0"/>
+    <w:lsdException w:name="Medium List 1 Accent 3" w:semiHidden="0" w:uiPriority="65" w:unhideWhenUsed="0"/>
+    <w:lsdException w:name="Medium List 2 Accent 3" w:semiHidden="0" w:uiPriority="66" w:unhideWhenUsed="0"/>
+    <w:lsdException w:name="Medium Grid 1 Accent 3" w:semiHidden="0" w:uiPriority="67" w:unhideWhenUsed="0"/>
+    <w:lsdException w:name="Medium Grid 2 Accent 3" w:semiHidden="0" w:uiPriority="68" w:unhideWhenUsed="0"/>
+    <w:lsdException w:name="Medium Grid 3 Accent 3" w:semiHidden="0" w:uiPriority="69" w:unhideWhenUsed="0"/>
+    <w:lsdException w:name="Dark List Accent 3" w:semiHidden="0" w:uiPriority="70" w:unhideWhenUsed="0"/>
+    <w:lsdException w:name="Colorful Shading Accent 3" w:semiHidden="0" w:uiPriority="71" w:unhideWhenUsed="0"/>
+    <w:lsdException w:name="Colorful List Accent 3" w:semiHidden="0" w:uiPriority="72" w:unhideWhenUsed="0"/>
+    <w:lsdException w:name="Colorful Grid Accent 3" w:semiHidden="0" w:uiPriority="73" w:unhideWhenUsed="0"/>
+    <w:lsdException w:name="Light Shading Accent 4" w:semiHidden="0" w:uiPriority="60" w:unhideWhenUsed="0"/>
+    <w:lsdException w:name="Light List Accent 4" w:semiHidden="0" w:uiPriority="61" w:unhideWhenUsed="0"/>
+    <w:lsdException w:name="Light Grid Accent 4" w:semiHidden="0" w:uiPriority="62" w:unhideWhenUsed="0"/>
+    <w:lsdException w:name="Medium Shading 1 Accent 4" w:semiHidden="0" w:uiPriority="63" w:unhideWhenUsed="0"/>
+    <w:lsdException w:name="Medium Shading 2 Accent 4" w:semiHidden="0" w:uiPriority="64" w:unhideWhenUsed="0"/>
+    <w:lsdException w:name="Medium List 1 Accent 4" w:semiHidden="0" w:uiPriority="65" w:unhideWhenUsed="0"/>
+    <w:lsdException w:name="Medium List 2 Accent 4" w:semiHidden="0" w:uiPriority="66" w:unhideWhenUsed="0"/>
+    <w:lsdException w:name="Medium Grid 1 Accent 4" w:semiHidden="0" w:uiPriority="67" w:unhideWhenUsed="0"/>
+    <w:lsdException w:name="Medium Grid 2 Accent 4" w:semiHidden="0" w:uiPriority="68" w:unhideWhenUsed="0"/>
+    <w:lsdException w:name="Medium Grid 3 Accent 4" w:semiHidden="0" w:uiPriority="69" w:unhideWhenUsed="0"/>
+    <w:lsdException w:name="Dark List Accent 4" w:semiHidden="0" w:uiPriority="70" w:unhideWhenUsed="0"/>
+    <w:lsdException w:name="Colorful Shading Accent 4" w:semiHidden="0" w:uiPriority="71" w:unhideWhenUsed="0"/>
+    <w:lsdException w:name="Colorful List Accent 4" w:semiHidden="0" w:uiPriority="72" w:unhideWhenUsed="0"/>
+    <w:lsdException w:name="Colorful Grid Accent 4" w:semiHidden="0" w:uiPriority="73" w:unhideWhenUsed="0"/>
+    <w:lsdException w:name="Light Shading Accent 5" w:semiHidden="0" w:uiPriority="60" w:unhideWhenUsed="0"/>
+    <w:lsdException w:name="Light List Accent 5" w:semiHidden="0" w:uiPriority="61" w:unhideWhenUsed="0"/>
+    <w:lsdException w:name="Light Grid Accent 5" w:semiHidden="0" w:uiPriority="62" w:unhideWhenUsed="0"/>
+    <w:lsdException w:name="Medium Shading 1 Accent 5" w:semiHidden="0" w:uiPriority="63" w:unhideWhenUsed="0"/>
+    <w:lsdException w:name="Medium Shading 2 Accent 5" w:semiHidden="0" w:uiPriority="64" w:unhideWhenUsed="0"/>
+    <w:lsdException w:name="Medium List 1 Accent 5" w:semiHidden="0" w:uiPriority="65" w:unhideWhenUsed="0"/>
+    <w:lsdException w:name="Medium List 2 Accent 5" w:semiHidden="0" w:uiPriority="66" w:unhideWhenUsed="0"/>
+    <w:lsdException w:name="Medium Grid 1 Accent 5" w:semiHidden="0" w:uiPriority="67" w:unhideWhenUsed="0"/>
+    <w:lsdException w:name="Medium Grid 2 Accent 5" w:semiHidden="0" w:uiPriority="68" w:unhideWhenUsed="0"/>
+    <w:lsdException w:name="Medium Grid 3 Accent 5" w:semiHidden="0" w:uiPriority="69" w:unhideWhenUsed="0"/>
+    <w:lsdException w:name="Dark List Accent 5" w:semiHidden="0" w:uiPriority="70" w:unhideWhenUsed="0"/>
+    <w:lsdException w:name="Colorful Shading Accent 5" w:semiHidden="0" w:uiPriority="71" w:unhideWhenUsed="0"/>
+    <w:lsdException w:name="Colorful List Accent 5" w:semiHidden="0" w:uiPriority="72" w:unhideWhenUsed="0"/>
+    <w:lsdException w:name="Colorful Grid Accent 5" w:semiHidden="0" w:uiPriority="73" w:unhideWhenUsed="0"/>
+    <w:lsdException w:name="Light Shading Accent 6" w:semiHidden="0" w:uiPriority="60" w:unhideWhenUsed="0"/>
+    <w:lsdException w:name="Light List Accent 6" w:semiHidden="0" w:uiPriority="61" w:unhideWhenUsed="0"/>
+    <w:lsdException w:name="Light Grid Accent 6" w:semiHidden="0" w:uiPriority="62" w:unhideWhenUsed="0"/>
+    <w:lsdException w:name="Medium Shading 1 Accent 6" w:semiHidden="0" w:uiPriority="63" w:unhideWhenUsed="0"/>
+    <w:lsdException w:name="Medium Shading 2 Accent 6" w:semiHidden="0" w:uiPriority="64" w:unhideWhenUsed="0"/>
+    <w:lsdException w:name="Medium List 1 Accent 6" w:semiHidden="0" w:uiPriority="65" w:unhideWhenUsed="0"/>
+    <w:lsdException w:name="Medium List 2 Accent 6" w:semiHidden="0" w:uiPriority="66" w:unhideWhenUsed="0"/>
+    <w:lsdException w:name="Medium Grid 1 Accent 6" w:semiHidden="0" w:uiPriority="67" w:unhideWhenUsed="0"/>
+    <w:lsdException w:name="Medium Grid 2 Accent 6" w:semiHidden="0" w:uiPriority="68" w:unhideWhenUsed="0"/>
+    <w:lsdException w:name="Medium Grid 3 Accent 6" w:semiHidden="0" w:uiPriority="69" w:unhideWhenUsed="0"/>
+    <w:lsdException w:name="Dark List Accent 6" w:semiHidden="0" w:uiPriority="70" w:unhideWhenUsed="0"/>
+    <w:lsdException w:name="Colorful Shading Accent 6" w:semiHidden="0" w:uiPriority="71" w:unhideWhenUsed="0"/>
+    <w:lsdException w:name="Colorful List Accent 6" w:semiHidden="0" w:uiPriority="72" w:unhideWhenUsed="0"/>
+    <w:lsdException w:name="Colorful Grid Accent 6" w:semiHidden="0" w:uiPriority="73" w:unhideWhenUsed="0"/>
+    <w:lsdException w:name="Subtle Emphasis" w:semiHidden="0" w:uiPriority="19" w:unhideWhenUsed="0" w:qFormat="1"/>
+    <w:lsdException w:name="Intense Emphasis" w:semiHidden="0" w:uiPriority="21" w:unhideWhenUsed="0" w:qFormat="1"/>
+    <w:lsdException w:name="Subtle Reference" w:semiHidden="0" w:uiPriority="31" w:unhideWhenUsed="0" w:qFormat="1"/>
+    <w:lsdException w:name="Intense Reference" w:semiHidden="0" w:uiPriority="32" w:unhideWhenUsed="0" w:qFormat="1"/>
+    <w:lsdException w:name="Book Title" w:semiHidden="0" w:uiPriority="33" w:unhideWhenUsed="0" w:qFormat="1"/>
+    <w:lsdException w:name="Bibliography" w:uiPriority="37"/>
+    <w:lsdException w:name="TOC Heading" w:uiPriority="39" w:qFormat="1"/>
+  </w:latentStyles>
+  <w:style w:type="paragraph" w:default="1" w:styleId="a">
+    <w:name w:val="Normal"/>
+    <w:qFormat/>
+    <w:pPr>
+      <w:widowControl w:val="0"/>
+      <w:jc w:val="both"/>
+    </w:pPr>
+  </w:style>
+  <w:style w:type="character" w:default="1" w:styleId="a0">
+    <w:name w:val="Default Paragraph Font"/>
+    <w:uiPriority w:val="1"/>
+    <w:semiHidden/>
+    <w:unhideWhenUsed/>
+  </w:style>
+  <w:style w:type="table" w:default="1" w:styleId="a1">
+    <w:name w:val="Normal Table"/>
+    <w:uiPriority w:val="99"/>
+    <w:semiHidden/>
+    <w:unhideWhenUsed/>
+    <w:tblPr>
+      <w:tblInd w:w="0" w:type="dxa"/>
+      <w:tblCellMar>
+        <w:top w:w="0" w:type="dxa"/>
+        <w:left w:w="108" w:type="dxa"/>
+        <w:bottom w:w="0" w:type="dxa"/>
+        <w:right w:w="108" w:type="dxa"/>
+      </w:tblCellMar>
+    </w:tblPr>
+  </w:style>
+  <w:style w:type="numbering" w:default="1" w:styleId="a2">
+    <w:name w:val="No List"/>
+    <w:uiPriority w:val="99"/>
+    <w:semiHidden/>
+    <w:unhideWhenUsed/>
   </w:style>
 </w:styles>
 </file>

</xml_diff>